<commit_message>
added attachment info for motion to shorten time, fixed bugs
</commit_message>
<xml_diff>
--- a/docassemble/MOHUDEvictionProject/data/templates/motion_to_shorten_time.docx
+++ b/docassemble/MOHUDEvictionProject/data/templates/motion_to_shorten_time.docx
@@ -24,13 +24,7 @@
         <w:t>set answer_title = “</w:t>
       </w:r>
       <w:r>
-        <w:t>MOTION</w:t>
-      </w:r>
-      <w:r>
-        <w:t xml:space="preserve"> </w:t>
-      </w:r>
-      <w:r>
-        <w:t>TO SHORTEN TIME FOR SERVICE AND HEARING</w:t>
+        <w:t>MOTION TO SHORTEN TIME FOR SERVICE AND HEARING</w:t>
       </w:r>
       <w:r>
         <w:rPr>
@@ -70,9 +64,6 @@
       </w:r>
       <w:r>
         <w:t>False</w:t>
-      </w:r>
-      <w:r>
-        <w:t>e</w:t>
       </w:r>
       <w:r>
         <w:rPr>
@@ -250,14 +241,7 @@
           <w:rFonts w:eastAsia="Book Antiqua"/>
           <w:color w:val="000000" w:themeColor="text1"/>
         </w:rPr>
-        <w:t>{% if include_legal_support %}{% endif %</w:t>
-      </w:r>
-      <w:r>
-        <w:rPr>
-          <w:rFonts w:eastAsia="Book Antiqua"/>
-          <w:color w:val="000000" w:themeColor="text1"/>
-        </w:rPr>
-        <w:t>}</w:t>
+        <w:t>{% if include_legal_support %}{% endif %}</w:t>
       </w:r>
       <w:r>
         <w:rPr>
@@ -310,7 +294,13 @@
         </w:numPr>
       </w:pPr>
       <w:r>
-        <w:t>{%p for motion in motion_list %}</w:t>
+        <w:t>{%p for motion in motion</w:t>
+      </w:r>
+      <w:r>
+        <w:t>s_attached</w:t>
+      </w:r>
+      <w:r>
+        <w:t xml:space="preserve"> %}</w:t>
       </w:r>
     </w:p>
     <w:p>
@@ -342,7 +332,19 @@
         </w:rPr>
       </w:pPr>
       <w:r>
-        <w:t>{% endif %}</w:t>
+        <w:t>{%</w:t>
+      </w:r>
+      <w:r>
+        <w:t>p</w:t>
+      </w:r>
+      <w:r>
+        <w:t xml:space="preserve"> endf</w:t>
+      </w:r>
+      <w:r>
+        <w:t>or</w:t>
+      </w:r>
+      <w:r>
+        <w:t xml:space="preserve"> %}</w:t>
       </w:r>
     </w:p>
     <w:p>
@@ -404,19 +406,13 @@
         </w:numPr>
       </w:pPr>
       <w:r>
-        <w:t xml:space="preserve">The case is set for trial </w:t>
-      </w:r>
-      <w:r>
-        <w:t>{{ trial_date }}</w:t>
-      </w:r>
-      <w:r>
-        <w:t xml:space="preserve"> at </w:t>
-      </w:r>
-      <w:r>
-        <w:t>{{ trial_time }}</w:t>
-      </w:r>
-      <w:r>
-        <w:t>.</w:t>
+        <w:t>The case is set for trial</w:t>
+      </w:r>
+      <w:r>
+        <w:t xml:space="preserve"> on</w:t>
+      </w:r>
+      <w:r>
+        <w:t xml:space="preserve"> {{ trial_date }} at {{ trial_time }}.</w:t>
       </w:r>
     </w:p>
     <w:p>
@@ -443,7 +439,7 @@
         <w:t xml:space="preserve"> }}, {{ days_before_trial }}</w:t>
       </w:r>
       <w:r>
-        <w:t xml:space="preserve"> prior to trial.</w:t>
+        <w:t xml:space="preserve"> trial.</w:t>
       </w:r>
     </w:p>
     <w:p>
@@ -510,16 +506,7 @@
         <w:t xml:space="preserve">’s counsel has had little time to previously to submit any challenges to </w:t>
       </w:r>
       <w:r>
-        <w:t xml:space="preserve">{{ </w:t>
-      </w:r>
-      <w:r>
-        <w:t>landlord</w:t>
-      </w:r>
-      <w:r>
-        <w:t>_doc_name }}</w:t>
-      </w:r>
-      <w:r>
-        <w:t xml:space="preserve">'s </w:t>
+        <w:t xml:space="preserve">{{ landlord_doc_name }}'s </w:t>
       </w:r>
       <w:r>
         <w:t xml:space="preserve">petition. </w:t>

</xml_diff>

<commit_message>
fix #503 fix #509 fix #502
</commit_message>
<xml_diff>
--- a/docassemble/MOHUDEvictionProject/data/templates/motion_to_shorten_time.docx
+++ b/docassemble/MOHUDEvictionProject/data/templates/motion_to_shorten_time.docx
@@ -21,268 +21,408 @@
           <w:rFonts w:eastAsia="Book Antiqua"/>
           <w:color w:val="000000" w:themeColor="text1"/>
         </w:rPr>
-        <w:t>set answer_title = “</w:t>
-      </w:r>
-      <w:r>
-        <w:t>M</w:t>
-      </w:r>
-      <w:r>
-        <w:t>otion</w:t>
-      </w:r>
-      <w:r>
-        <w:t xml:space="preserve"> </w:t>
-      </w:r>
-      <w:r>
-        <w:t>to</w:t>
-      </w:r>
-      <w:r>
-        <w:t xml:space="preserve"> S</w:t>
-      </w:r>
-      <w:r>
-        <w:t>horten</w:t>
-      </w:r>
-      <w:r>
-        <w:t xml:space="preserve"> T</w:t>
-      </w:r>
-      <w:r>
-        <w:t>ime</w:t>
-      </w:r>
-      <w:r>
-        <w:t xml:space="preserve"> F</w:t>
-      </w:r>
-      <w:r>
-        <w:t>or</w:t>
-      </w:r>
-      <w:r>
-        <w:t xml:space="preserve"> S</w:t>
-      </w:r>
-      <w:r>
-        <w:t>ervice</w:t>
-      </w:r>
-      <w:r>
-        <w:t xml:space="preserve"> </w:t>
-      </w:r>
-      <w:r>
-        <w:t>and</w:t>
-      </w:r>
-      <w:r>
-        <w:t xml:space="preserve"> H</w:t>
-      </w:r>
-      <w:r>
-        <w:t>earing</w:t>
+        <w:t xml:space="preserve">if </w:t>
       </w:r>
       <w:r>
         <w:rPr>
           <w:rFonts w:eastAsia="Book Antiqua"/>
           <w:color w:val="000000" w:themeColor="text1"/>
         </w:rPr>
-        <w:t>” %}</w:t>
-      </w:r>
-    </w:p>
-    <w:p>
-      <w:r>
-        <w:t>{%p i</w:t>
-      </w:r>
-      <w:r>
-        <w:t xml:space="preserve">f </w:t>
-      </w:r>
-      <w:r>
-        <w:t xml:space="preserve">opposing_party_consent_to_motion_to_shorten_time </w:t>
-      </w:r>
-      <w:r>
-        <w:t>%}</w:t>
-      </w:r>
-    </w:p>
-    <w:p>
-      <w:pPr>
-        <w:rPr>
-          <w:noProof w:val="0"/>
-        </w:rPr>
-      </w:pPr>
-      <w:r>
-        <w:t xml:space="preserve">{%p set answer_title_full = </w:t>
-      </w:r>
-      <w:r>
-        <w:t>"</w:t>
-      </w:r>
-      <w:r>
-        <w:t>D</w:t>
-      </w:r>
-      <w:r>
-        <w:t>efendant</w:t>
-      </w:r>
-      <w:r>
-        <w:t>'</w:t>
-      </w:r>
-      <w:r>
-        <w:t>s</w:t>
-      </w:r>
-      <w:r>
-        <w:t xml:space="preserve"> C</w:t>
-      </w:r>
-      <w:r>
-        <w:t>onsent</w:t>
-      </w:r>
-      <w:r>
-        <w:t xml:space="preserve"> " +</w:t>
-      </w:r>
-      <w:r>
-        <w:t>answer_title %}</w:t>
-      </w:r>
-    </w:p>
-    <w:p>
-      <w:pPr>
-        <w:rPr>
-          <w:noProof w:val="0"/>
-        </w:rPr>
-      </w:pPr>
-      <w:r>
-        <w:t>{%p else %}</w:t>
-      </w:r>
-    </w:p>
-    <w:p>
-      <w:pPr>
-        <w:rPr>
-          <w:noProof w:val="0"/>
-        </w:rPr>
-      </w:pPr>
-      <w:r>
-        <w:t xml:space="preserve">{%p set answer_title_full = </w:t>
-      </w:r>
-      <w:r>
-        <w:t>"D</w:t>
-      </w:r>
-      <w:r>
-        <w:t>efendant</w:t>
-      </w:r>
-      <w:r>
-        <w:t>'</w:t>
-      </w:r>
-      <w:r>
-        <w:t>s</w:t>
-      </w:r>
-      <w:r>
-        <w:t xml:space="preserve"> " +</w:t>
-      </w:r>
-      <w:r>
-        <w:t>answer_title %}</w:t>
-      </w:r>
-    </w:p>
-    <w:p>
-      <w:pPr>
-        <w:rPr>
-          <w:noProof w:val="0"/>
-        </w:rPr>
-      </w:pPr>
-      <w:r>
-        <w:t>{%p endif %}</w:t>
-      </w:r>
-    </w:p>
-    <w:p>
-      <w:r>
-        <w:t xml:space="preserve">{{p include_docx_template('include_caption.docx',caption_title = </w:t>
-      </w:r>
-      <w:r>
-        <w:t>answer_title_full</w:t>
-      </w:r>
-      <w:r>
-        <w:t>) }}</w:t>
-      </w:r>
-    </w:p>
-    <w:p>
+        <w:t>wants_discovery</w:t>
+      </w:r>
       <w:r>
         <w:rPr>
           <w:rFonts w:eastAsia="Book Antiqua"/>
           <w:color w:val="000000" w:themeColor="text1"/>
         </w:rPr>
-        <w:t>{{ tenant_doc_name }</w:t>
-      </w:r>
-      <w:r>
+        <w:t xml:space="preserve"> %} </w:t>
+      </w:r>
+    </w:p>
+    <w:p>
+      <w:pPr>
         <w:rPr>
           <w:rFonts w:eastAsia="Book Antiqua"/>
           <w:color w:val="000000" w:themeColor="text1"/>
         </w:rPr>
-        <w:t>}</w:t>
-      </w:r>
+      </w:pPr>
       <w:r>
         <w:rPr>
           <w:rFonts w:eastAsia="Book Antiqua"/>
           <w:color w:val="000000" w:themeColor="text1"/>
         </w:rPr>
-        <w:t xml:space="preserve"> </w:t>
-      </w:r>
-      <w:r>
-        <w:t xml:space="preserve">moves the Court to grant </w:t>
+        <w:t>{%p set</w:t>
       </w:r>
       <w:r>
         <w:rPr>
           <w:rFonts w:eastAsia="Book Antiqua"/>
           <w:color w:val="000000" w:themeColor="text1"/>
         </w:rPr>
-        <w:t>{{ tenant_doc_name }</w:t>
+        <w:t xml:space="preserve"> topic = “</w:t>
       </w:r>
       <w:r>
         <w:rPr>
           <w:rFonts w:eastAsia="Book Antiqua"/>
           <w:color w:val="000000" w:themeColor="text1"/>
         </w:rPr>
-        <w:t>}</w:t>
-      </w:r>
-      <w:r>
-        <w:t>’s request to shorten the time for service and hearing on the</w:t>
-      </w:r>
-      <w:r>
-        <w:t xml:space="preserve"> accompanying motions.</w:t>
-      </w:r>
-    </w:p>
-    <w:p>
+        <w:t>to Respond to Defendant's First Interrogatories and/or Requests for Production and/or Requests for Admission</w:t>
+      </w:r>
       <w:r>
         <w:rPr>
           <w:rFonts w:eastAsia="Book Antiqua"/>
           <w:color w:val="000000" w:themeColor="text1"/>
         </w:rPr>
-        <w:t xml:space="preserve">{% if </w:t>
-      </w:r>
-      <w:r>
+        <w:t>” %}</w:t>
+      </w:r>
+    </w:p>
+    <w:p>
+      <w:pPr>
         <w:rPr>
           <w:rFonts w:eastAsia="Book Antiqua"/>
           <w:color w:val="000000" w:themeColor="text1"/>
         </w:rPr>
-        <w:t>opposing_party_consent_to_motion_to_shorten_time</w:t>
-      </w:r>
+      </w:pPr>
       <w:r>
         <w:rPr>
           <w:rFonts w:eastAsia="Book Antiqua"/>
           <w:color w:val="000000" w:themeColor="text1"/>
         </w:rPr>
-        <w:t xml:space="preserve"> %}</w:t>
-      </w:r>
-      <w:r>
+        <w:t xml:space="preserve">{%p set </w:t>
+      </w:r>
+      <w:r>
+        <w:t>opposing_party_consent_to_motion_to_shorten_time</w:t>
+      </w:r>
+      <w:r>
+        <w:t xml:space="preserve"> = False %}</w:t>
+      </w:r>
+    </w:p>
+    <w:p>
+      <w:pPr>
         <w:rPr>
           <w:rFonts w:eastAsia="Book Antiqua"/>
           <w:color w:val="000000" w:themeColor="text1"/>
         </w:rPr>
-        <w:t xml:space="preserve">The </w:t>
-      </w:r>
+      </w:pPr>
       <w:r>
         <w:rPr>
           <w:rFonts w:eastAsia="Book Antiqua"/>
           <w:color w:val="000000" w:themeColor="text1"/>
         </w:rPr>
-        <w:t>{{ landlord_doc_name }} consented to this motion.</w:t>
-      </w:r>
+        <w:t>{%p else %}</w:t>
+      </w:r>
+    </w:p>
+    <w:p>
       <w:r>
         <w:rPr>
           <w:rFonts w:eastAsia="Book Antiqua"/>
           <w:color w:val="000000" w:themeColor="text1"/>
         </w:rPr>
-        <w:t xml:space="preserve"> </w:t>
+        <w:t>{%p set</w:t>
       </w:r>
       <w:r>
         <w:rPr>
           <w:rFonts w:eastAsia="Book Antiqua"/>
           <w:color w:val="000000" w:themeColor="text1"/>
         </w:rPr>
+        <w:t xml:space="preserve"> topic =</w:t>
+      </w:r>
+      <w:r>
+        <w:rPr>
+          <w:rFonts w:eastAsia="Book Antiqua"/>
+          <w:color w:val="000000" w:themeColor="text1"/>
+        </w:rPr>
+        <w:t xml:space="preserve"> “</w:t>
+      </w:r>
+      <w:r>
+        <w:t>For Service and Hearing</w:t>
+      </w:r>
+      <w:r>
+        <w:t>” %}</w:t>
+      </w:r>
+    </w:p>
+    <w:p>
+      <w:pPr>
+        <w:rPr>
+          <w:noProof w:val="0"/>
+        </w:rPr>
+      </w:pPr>
+      <w:r>
+        <w:t>{%p endif %}</w:t>
+      </w:r>
+    </w:p>
+    <w:p>
+      <w:pPr>
+        <w:rPr>
+          <w:rFonts w:eastAsia="Book Antiqua"/>
+          <w:color w:val="000000" w:themeColor="text1"/>
+        </w:rPr>
+      </w:pPr>
+      <w:r>
+        <w:rPr>
+          <w:rFonts w:eastAsia="Book Antiqua"/>
+          <w:color w:val="000000" w:themeColor="text1"/>
+        </w:rPr>
+        <w:t xml:space="preserve">{%p </w:t>
+      </w:r>
+      <w:r>
+        <w:rPr>
+          <w:rFonts w:eastAsia="Book Antiqua"/>
+          <w:color w:val="000000" w:themeColor="text1"/>
+        </w:rPr>
+        <w:t>set title = “</w:t>
+      </w:r>
+      <w:r>
+        <w:t>M</w:t>
+      </w:r>
+      <w:r>
+        <w:t>otion</w:t>
+      </w:r>
+      <w:r>
+        <w:t xml:space="preserve"> </w:t>
+      </w:r>
+      <w:r>
+        <w:t>to</w:t>
+      </w:r>
+      <w:r>
+        <w:t xml:space="preserve"> S</w:t>
+      </w:r>
+      <w:r>
+        <w:t>horten</w:t>
+      </w:r>
+      <w:r>
+        <w:t xml:space="preserve"> T</w:t>
+      </w:r>
+      <w:r>
+        <w:t>ime</w:t>
+      </w:r>
+      <w:r>
+        <w:t xml:space="preserve"> </w:t>
+      </w:r>
+      <w:r>
+        <w:rPr>
+          <w:rFonts w:eastAsia="Book Antiqua"/>
+          <w:color w:val="000000" w:themeColor="text1"/>
+        </w:rPr>
+        <w:t>”</w:t>
+      </w:r>
+      <w:r>
+        <w:rPr>
+          <w:rFonts w:eastAsia="Book Antiqua"/>
+          <w:color w:val="000000" w:themeColor="text1"/>
+        </w:rPr>
+        <w:t xml:space="preserve"> +topic</w:t>
+      </w:r>
+      <w:r>
+        <w:rPr>
+          <w:rFonts w:eastAsia="Book Antiqua"/>
+          <w:color w:val="000000" w:themeColor="text1"/>
+        </w:rPr>
+        <w:t xml:space="preserve"> %}</w:t>
+      </w:r>
+    </w:p>
+    <w:p>
+      <w:r>
+        <w:t>{%p i</w:t>
+      </w:r>
+      <w:r>
+        <w:t xml:space="preserve">f </w:t>
+      </w:r>
+      <w:r>
+        <w:t xml:space="preserve">opposing_party_consent_to_motion_to_shorten_time </w:t>
+      </w:r>
+      <w:r>
+        <w:t>%}</w:t>
+      </w:r>
+    </w:p>
+    <w:p>
+      <w:pPr>
+        <w:rPr>
+          <w:noProof w:val="0"/>
+        </w:rPr>
+      </w:pPr>
+      <w:r>
+        <w:t xml:space="preserve">{%p set title_full = </w:t>
+      </w:r>
+      <w:r>
+        <w:t>"</w:t>
+      </w:r>
+      <w:r>
+        <w:t>D</w:t>
+      </w:r>
+      <w:r>
+        <w:t>efendant</w:t>
+      </w:r>
+      <w:r>
+        <w:t>'</w:t>
+      </w:r>
+      <w:r>
+        <w:t>s</w:t>
+      </w:r>
+      <w:r>
+        <w:t xml:space="preserve"> C</w:t>
+      </w:r>
+      <w:r>
+        <w:t>onsent</w:t>
+      </w:r>
+      <w:r>
+        <w:t xml:space="preserve"> " +</w:t>
+      </w:r>
+      <w:r>
+        <w:t>title %}</w:t>
+      </w:r>
+    </w:p>
+    <w:p>
+      <w:pPr>
+        <w:rPr>
+          <w:noProof w:val="0"/>
+        </w:rPr>
+      </w:pPr>
+      <w:r>
+        <w:t>{%p else %}</w:t>
+      </w:r>
+    </w:p>
+    <w:p>
+      <w:pPr>
+        <w:rPr>
+          <w:noProof w:val="0"/>
+        </w:rPr>
+      </w:pPr>
+      <w:r>
+        <w:t xml:space="preserve">{%p set title_full = </w:t>
+      </w:r>
+      <w:r>
+        <w:t>"D</w:t>
+      </w:r>
+      <w:r>
+        <w:t>efendant</w:t>
+      </w:r>
+      <w:r>
+        <w:t>'</w:t>
+      </w:r>
+      <w:r>
+        <w:t>s</w:t>
+      </w:r>
+      <w:r>
+        <w:t xml:space="preserve"> " +</w:t>
+      </w:r>
+      <w:r>
+        <w:t>title %}</w:t>
+      </w:r>
+    </w:p>
+    <w:p>
+      <w:pPr>
+        <w:rPr>
+          <w:noProof w:val="0"/>
+        </w:rPr>
+      </w:pPr>
+      <w:r>
+        <w:t>{%p endif %}</w:t>
+      </w:r>
+    </w:p>
+    <w:p>
+      <w:r>
+        <w:t xml:space="preserve">{{p include_docx_template('include_caption.docx',caption_title = </w:t>
+      </w:r>
+      <w:r>
+        <w:t>title_full</w:t>
+      </w:r>
+      <w:r>
+        <w:t>) }}</w:t>
+      </w:r>
+    </w:p>
+    <w:p>
+      <w:r>
+        <w:rPr>
+          <w:rFonts w:eastAsia="Book Antiqua"/>
+          <w:color w:val="000000" w:themeColor="text1"/>
+        </w:rPr>
+        <w:t>{{ tenant_doc_name }</w:t>
+      </w:r>
+      <w:r>
+        <w:rPr>
+          <w:rFonts w:eastAsia="Book Antiqua"/>
+          <w:color w:val="000000" w:themeColor="text1"/>
+        </w:rPr>
+        <w:t>}</w:t>
+      </w:r>
+      <w:r>
+        <w:rPr>
+          <w:rFonts w:eastAsia="Book Antiqua"/>
+          <w:color w:val="000000" w:themeColor="text1"/>
+        </w:rPr>
+        <w:t xml:space="preserve"> </w:t>
+      </w:r>
+      <w:r>
+        <w:t xml:space="preserve">moves the Court to grant </w:t>
+      </w:r>
+      <w:r>
+        <w:rPr>
+          <w:rFonts w:eastAsia="Book Antiqua"/>
+          <w:color w:val="000000" w:themeColor="text1"/>
+        </w:rPr>
+        <w:t>{{ tenant_doc_name }</w:t>
+      </w:r>
+      <w:r>
+        <w:rPr>
+          <w:rFonts w:eastAsia="Book Antiqua"/>
+          <w:color w:val="000000" w:themeColor="text1"/>
+        </w:rPr>
+        <w:t>}</w:t>
+      </w:r>
+      <w:r>
+        <w:t>’s request to shorten the time for service and hearing on the</w:t>
+      </w:r>
+      <w:r>
+        <w:t xml:space="preserve"> accompanying motions.</w:t>
+      </w:r>
+    </w:p>
+    <w:p>
+      <w:r>
+        <w:rPr>
+          <w:rFonts w:eastAsia="Book Antiqua"/>
+          <w:color w:val="000000" w:themeColor="text1"/>
+        </w:rPr>
+        <w:t xml:space="preserve">{% if </w:t>
+      </w:r>
+      <w:r>
+        <w:rPr>
+          <w:rFonts w:eastAsia="Book Antiqua"/>
+          <w:color w:val="000000" w:themeColor="text1"/>
+        </w:rPr>
+        <w:t>opposing_party_consent_to_motion_to_shorten_time</w:t>
+      </w:r>
+      <w:r>
+        <w:rPr>
+          <w:rFonts w:eastAsia="Book Antiqua"/>
+          <w:color w:val="000000" w:themeColor="text1"/>
+        </w:rPr>
+        <w:t xml:space="preserve"> %}</w:t>
+      </w:r>
+      <w:r>
+        <w:rPr>
+          <w:rFonts w:eastAsia="Book Antiqua"/>
+          <w:color w:val="000000" w:themeColor="text1"/>
+        </w:rPr>
+        <w:t xml:space="preserve">The </w:t>
+      </w:r>
+      <w:r>
+        <w:rPr>
+          <w:rFonts w:eastAsia="Book Antiqua"/>
+          <w:color w:val="000000" w:themeColor="text1"/>
+        </w:rPr>
+        <w:t>{{ landlord_doc_name }} consented to this motion.</w:t>
+      </w:r>
+      <w:r>
+        <w:rPr>
+          <w:rFonts w:eastAsia="Book Antiqua"/>
+          <w:color w:val="000000" w:themeColor="text1"/>
+        </w:rPr>
+        <w:t xml:space="preserve"> </w:t>
+      </w:r>
+      <w:r>
+        <w:rPr>
+          <w:rFonts w:eastAsia="Book Antiqua"/>
+          <w:color w:val="000000" w:themeColor="text1"/>
+        </w:rPr>
         <w:t>{% endif %}In support of this request, {{ tenant_doc_name }} states as follows:</w:t>
       </w:r>
     </w:p>
@@ -299,6 +439,40 @@
         <w:pStyle w:val="ListParagraph"/>
       </w:pPr>
       <w:r>
+        <w:t xml:space="preserve">{%p if wants_discovery %} </w:t>
+      </w:r>
+    </w:p>
+    <w:p>
+      <w:pPr>
+        <w:pStyle w:val="ListParagraph"/>
+      </w:pPr>
+      <w:r>
+        <w:t xml:space="preserve">The </w:t>
+      </w:r>
+      <w:r>
+        <w:t>{{ tenant_doc_name }}</w:t>
+      </w:r>
+      <w:r>
+        <w:t xml:space="preserve"> requested Discovery</w:t>
+      </w:r>
+      <w:r>
+        <w:t>.</w:t>
+      </w:r>
+    </w:p>
+    <w:p>
+      <w:pPr>
+        <w:pStyle w:val="ListParagraph"/>
+      </w:pPr>
+      <w:r>
+        <w:t>{%p else %}</w:t>
+      </w:r>
+    </w:p>
+    <w:p>
+      <w:pPr>
+        <w:pStyle w:val="ListParagraph"/>
+      </w:pPr>
+      <w:r>
+        <w:lastRenderedPageBreak/>
         <w:t>The case is set for trial</w:t>
       </w:r>
       <w:r>
@@ -389,95 +563,100 @@
         <w:pStyle w:val="ListParagraph"/>
       </w:pPr>
       <w:r>
+        <w:t>{%p endif %}</w:t>
+      </w:r>
+    </w:p>
+    <w:p>
+      <w:pPr>
+        <w:pStyle w:val="ListParagraph"/>
+      </w:pPr>
+      <w:r>
+        <w:t xml:space="preserve">{%p if </w:t>
+      </w:r>
+      <w:r>
+        <w:t>no_dilatory_motive</w:t>
+      </w:r>
+      <w:r>
+        <w:t xml:space="preserve"> %}</w:t>
+      </w:r>
+    </w:p>
+    <w:p>
+      <w:pPr>
+        <w:pStyle w:val="ListParagraph"/>
+      </w:pPr>
+      <w:r>
+        <w:t xml:space="preserve">There is no dilatory or unfair motive in the </w:t>
+      </w:r>
+      <w:r>
+        <w:t>{{ tenant_doc_name }}</w:t>
+      </w:r>
+      <w:r>
+        <w:t xml:space="preserve">’s request. The timeline of events illustrates the </w:t>
+      </w:r>
+      <w:r>
+        <w:t>{{ tenant_doc_name }}</w:t>
+      </w:r>
+      <w:r>
+        <w:t xml:space="preserve">’s counsel has had little time previously to submit any challenges to </w:t>
+      </w:r>
+      <w:r>
+        <w:t xml:space="preserve">{{ landlord_doc_name }}'s </w:t>
+      </w:r>
+      <w:r>
+        <w:t xml:space="preserve">petition. </w:t>
+      </w:r>
+    </w:p>
+    <w:p>
+      <w:pPr>
+        <w:pStyle w:val="ListParagraph"/>
+      </w:pPr>
+      <w:r>
+        <w:t>{%p endif %}</w:t>
+      </w:r>
+    </w:p>
+    <w:p>
+      <w:pPr>
+        <w:pStyle w:val="ListParagraph"/>
+      </w:pPr>
+      <w:r>
+        <w:t xml:space="preserve"> </w:t>
+      </w:r>
+      <w:r>
+        <w:t>{%p endif %}</w:t>
+      </w:r>
+    </w:p>
+    <w:p>
+      <w:pPr>
+        <w:pStyle w:val="AnswerSection"/>
+      </w:pPr>
+      <w:r>
+        <w:t>Authority and Argument</w:t>
+      </w:r>
+    </w:p>
+    <w:p>
+      <w:pPr>
+        <w:pStyle w:val="ListParagraph"/>
+      </w:pPr>
+      <w:r>
+        <w:t xml:space="preserve">The typical time for service and hearing on a motion is 5 days before the time specified for hearing. See Rule 44.01(d). However, this time can be altered “by order of the Court.” Id.  The Court may even alter these time limits on an ex parte application upon a showing of good cause by the requesting party. </w:t>
+      </w:r>
+    </w:p>
+    <w:p>
+      <w:pPr>
+        <w:spacing w:before="240" w:after="240"/>
+      </w:pPr>
+      <w:r>
         <w:lastRenderedPageBreak/>
-        <w:t>{%p endif %}</w:t>
-      </w:r>
-    </w:p>
-    <w:p>
-      <w:pPr>
-        <w:pStyle w:val="ListParagraph"/>
-      </w:pPr>
-      <w:r>
-        <w:t xml:space="preserve">{%p if </w:t>
-      </w:r>
-      <w:r>
-        <w:t>no_dilatory_motive</w:t>
-      </w:r>
-      <w:r>
-        <w:t xml:space="preserve"> %}</w:t>
-      </w:r>
-    </w:p>
-    <w:p>
-      <w:pPr>
-        <w:pStyle w:val="ListParagraph"/>
-      </w:pPr>
-      <w:r>
-        <w:t xml:space="preserve">There is no dilatory or unfair motive in the </w:t>
+        <w:t xml:space="preserve">For the reasons stated herein, {{ tenant_doc_name }} </w:t>
+      </w:r>
+      <w:r>
+        <w:t xml:space="preserve">requests the Court grant </w:t>
       </w:r>
       <w:r>
         <w:t>{{ tenant_doc_name }}</w:t>
       </w:r>
       <w:r>
-        <w:t xml:space="preserve">’s request. The timeline of events illustrates the </w:t>
-      </w:r>
-      <w:r>
-        <w:t>{{ tenant_doc_name }}</w:t>
-      </w:r>
-      <w:r>
-        <w:t xml:space="preserve">’s counsel has had little time previously to submit any challenges to </w:t>
-      </w:r>
-      <w:r>
-        <w:t xml:space="preserve">{{ landlord_doc_name }}'s </w:t>
-      </w:r>
-      <w:r>
-        <w:t xml:space="preserve">petition. </w:t>
-      </w:r>
-    </w:p>
-    <w:p>
-      <w:pPr>
-        <w:pStyle w:val="ListParagraph"/>
-      </w:pPr>
-      <w:r>
-        <w:t>{%p endif %}</w:t>
-      </w:r>
-    </w:p>
-    <w:p>
-      <w:pPr>
-        <w:pStyle w:val="AnswerSection"/>
-      </w:pPr>
-      <w:r>
-        <w:t>Authority and Argument</w:t>
-      </w:r>
-    </w:p>
-    <w:p>
-      <w:pPr>
-        <w:pStyle w:val="ListParagraph"/>
-      </w:pPr>
-      <w:r>
-        <w:t xml:space="preserve">The typical time for service and hearing on a motion is 5 days before the time specified for hearing. See Rule 44.01(d). However, this time can be altered “by order of the Court.” Id.  The Court may even alter these time limits on an ex parte application upon a showing of good cause by the requesting party. </w:t>
-      </w:r>
-    </w:p>
-    <w:p>
-      <w:pPr>
-        <w:spacing w:before="240" w:after="240"/>
-      </w:pPr>
-      <w:r>
-        <w:t xml:space="preserve">For the reasons stated herein, {{ tenant_doc_name }} </w:t>
-      </w:r>
-      <w:r>
-        <w:t xml:space="preserve">requests the Court grant </w:t>
-      </w:r>
-      <w:r>
-        <w:t>{{ tenant_doc_name }}</w:t>
-      </w:r>
-      <w:r>
-        <w:t xml:space="preserve">’s Motion to Shorten Time for Service and Hearing on the </w:t>
-      </w:r>
-      <w:r>
-        <w:t>{{ tenant_doc_name }}</w:t>
-      </w:r>
-      <w:r>
-        <w:t>’s Motions set forth above</w:t>
+        <w:t>’s Motion set forth above</w:t>
       </w:r>
       <w:r>
         <w:t xml:space="preserve"> </w:t>

</xml_diff>